<commit_message>
[fix] export đơn hỗ trợ kinh phí
</commit_message>
<xml_diff>
--- a/MANAGER/Word_Template/ConferenceSponsor/RequestForm.docx
+++ b/MANAGER/Word_Template/ConferenceSponsor/RequestForm.docx
@@ -195,78 +195,14 @@
           <w:sz w:val="22"/>
           <w:szCs w:val="22"/>
         </w:rPr>
-        <w:t xml:space="preserve">, ngày </w:t>
+        <w:t xml:space="preserve">, </w:t>
       </w:r>
       <w:r>
         <w:rPr>
           <w:sz w:val="22"/>
           <w:szCs w:val="22"/>
         </w:rPr>
-        <w:t>@</w:t>
-      </w:r>
-      <w:r>
-        <w:rPr>
-          <w:sz w:val="22"/>
-          <w:szCs w:val="22"/>
-        </w:rPr>
-        <w:t>D</w:t>
-      </w:r>
-      <w:r>
-        <w:rPr>
-          <w:sz w:val="22"/>
-          <w:szCs w:val="22"/>
-        </w:rPr>
-        <w:t>ay</w:t>
-      </w:r>
-      <w:r>
-        <w:rPr>
-          <w:sz w:val="22"/>
-          <w:szCs w:val="22"/>
-          <w:lang w:val="vi-VN"/>
-        </w:rPr>
-        <w:t xml:space="preserve"> </w:t>
-      </w:r>
-      <w:r>
-        <w:rPr>
-          <w:sz w:val="22"/>
-          <w:szCs w:val="22"/>
-        </w:rPr>
-        <w:t>tháng</w:t>
-      </w:r>
-      <w:r>
-        <w:rPr>
-          <w:sz w:val="22"/>
-          <w:szCs w:val="22"/>
-        </w:rPr>
-        <w:t xml:space="preserve"> @</w:t>
-      </w:r>
-      <w:r>
-        <w:rPr>
-          <w:sz w:val="22"/>
-          <w:szCs w:val="22"/>
-        </w:rPr>
-        <w:t>M</w:t>
-      </w:r>
-      <w:r>
-        <w:rPr>
-          <w:sz w:val="22"/>
-          <w:szCs w:val="22"/>
-        </w:rPr>
-        <w:t>onth</w:t>
-      </w:r>
-      <w:r>
-        <w:rPr>
-          <w:sz w:val="22"/>
-          <w:szCs w:val="22"/>
-        </w:rPr>
-        <w:t xml:space="preserve"> năm </w:t>
-      </w:r>
-      <w:r>
-        <w:rPr>
-          <w:sz w:val="22"/>
-          <w:szCs w:val="22"/>
-        </w:rPr>
-        <w:t>@Year</w:t>
+        <w:t>@Date</w:t>
       </w:r>
     </w:p>
     <w:p>
@@ -616,10 +552,7 @@
           </w:tcPr>
           <w:p>
             <w:r>
-              <w:t>@</w:t>
-            </w:r>
-            <w:r>
-              <w:t>Co_organizedUnit</w:t>
+              <w:t>@CoUnit</w:t>
             </w:r>
           </w:p>
         </w:tc>
@@ -736,10 +669,7 @@
           </w:tcPr>
           <w:p>
             <w:r>
-              <w:t>@</w:t>
-            </w:r>
-            <w:r>
-              <w:t>AttendanceStart - @AttendanceEnd</w:t>
+              <w:t>@Attendance</w:t>
             </w:r>
           </w:p>
         </w:tc>

</xml_diff>

<commit_message>
[fix] export đơn hỗ trợ kinh phí (#681)
</commit_message>
<xml_diff>
--- a/MANAGER/Word_Template/ConferenceSponsor/RequestForm.docx
+++ b/MANAGER/Word_Template/ConferenceSponsor/RequestForm.docx
@@ -195,78 +195,14 @@
           <w:sz w:val="22"/>
           <w:szCs w:val="22"/>
         </w:rPr>
-        <w:t xml:space="preserve">, ngày </w:t>
+        <w:t xml:space="preserve">, </w:t>
       </w:r>
       <w:r>
         <w:rPr>
           <w:sz w:val="22"/>
           <w:szCs w:val="22"/>
         </w:rPr>
-        <w:t>@</w:t>
-      </w:r>
-      <w:r>
-        <w:rPr>
-          <w:sz w:val="22"/>
-          <w:szCs w:val="22"/>
-        </w:rPr>
-        <w:t>D</w:t>
-      </w:r>
-      <w:r>
-        <w:rPr>
-          <w:sz w:val="22"/>
-          <w:szCs w:val="22"/>
-        </w:rPr>
-        <w:t>ay</w:t>
-      </w:r>
-      <w:r>
-        <w:rPr>
-          <w:sz w:val="22"/>
-          <w:szCs w:val="22"/>
-          <w:lang w:val="vi-VN"/>
-        </w:rPr>
-        <w:t xml:space="preserve"> </w:t>
-      </w:r>
-      <w:r>
-        <w:rPr>
-          <w:sz w:val="22"/>
-          <w:szCs w:val="22"/>
-        </w:rPr>
-        <w:t>tháng</w:t>
-      </w:r>
-      <w:r>
-        <w:rPr>
-          <w:sz w:val="22"/>
-          <w:szCs w:val="22"/>
-        </w:rPr>
-        <w:t xml:space="preserve"> @</w:t>
-      </w:r>
-      <w:r>
-        <w:rPr>
-          <w:sz w:val="22"/>
-          <w:szCs w:val="22"/>
-        </w:rPr>
-        <w:t>M</w:t>
-      </w:r>
-      <w:r>
-        <w:rPr>
-          <w:sz w:val="22"/>
-          <w:szCs w:val="22"/>
-        </w:rPr>
-        <w:t>onth</w:t>
-      </w:r>
-      <w:r>
-        <w:rPr>
-          <w:sz w:val="22"/>
-          <w:szCs w:val="22"/>
-        </w:rPr>
-        <w:t xml:space="preserve"> năm </w:t>
-      </w:r>
-      <w:r>
-        <w:rPr>
-          <w:sz w:val="22"/>
-          <w:szCs w:val="22"/>
-        </w:rPr>
-        <w:t>@Year</w:t>
+        <w:t>@Date</w:t>
       </w:r>
     </w:p>
     <w:p>
@@ -616,10 +552,7 @@
           </w:tcPr>
           <w:p>
             <w:r>
-              <w:t>@</w:t>
-            </w:r>
-            <w:r>
-              <w:t>Co_organizedUnit</w:t>
+              <w:t>@CoUnit</w:t>
             </w:r>
           </w:p>
         </w:tc>
@@ -652,7 +585,7 @@
               <w:rPr>
                 <w:highlight w:val="white"/>
               </w:rPr>
-              <w:t>@IsQsUniversity</w:t>
+              <w:t>Có</w:t>
             </w:r>
           </w:p>
         </w:tc>
@@ -736,10 +669,7 @@
           </w:tcPr>
           <w:p>
             <w:r>
-              <w:t>@</w:t>
-            </w:r>
-            <w:r>
-              <w:t>AttendanceStart - @AttendanceEnd</w:t>
+              <w:t>@Attendance</w:t>
             </w:r>
           </w:p>
         </w:tc>
@@ -1447,6 +1377,7 @@
     <w:lsdException w:name="HTML Sample" w:semiHidden="1" w:unhideWhenUsed="1"/>
     <w:lsdException w:name="HTML Typewriter" w:semiHidden="1" w:unhideWhenUsed="1"/>
     <w:lsdException w:name="HTML Variable" w:semiHidden="1" w:unhideWhenUsed="1"/>
+    <w:lsdException w:name="Normal Table" w:semiHidden="1" w:unhideWhenUsed="1"/>
     <w:lsdException w:name="annotation subject" w:semiHidden="1" w:unhideWhenUsed="1"/>
     <w:lsdException w:name="No List" w:semiHidden="1" w:unhideWhenUsed="1"/>
     <w:lsdException w:name="Outline List 1" w:semiHidden="1" w:unhideWhenUsed="1"/>
@@ -1493,8 +1424,10 @@
     <w:lsdException w:name="Table Subtle 2" w:semiHidden="1" w:unhideWhenUsed="1"/>
     <w:lsdException w:name="Table Web 1" w:semiHidden="1" w:unhideWhenUsed="1"/>
     <w:lsdException w:name="Table Web 2" w:semiHidden="1" w:unhideWhenUsed="1"/>
+    <w:lsdException w:name="Table Web 3" w:semiHidden="1" w:unhideWhenUsed="1"/>
     <w:lsdException w:name="Balloon Text" w:semiHidden="1" w:unhideWhenUsed="1"/>
     <w:lsdException w:name="Table Grid" w:uiPriority="39"/>
+    <w:lsdException w:name="Table Theme" w:semiHidden="1" w:unhideWhenUsed="1"/>
     <w:lsdException w:name="Placeholder Text" w:semiHidden="1"/>
     <w:lsdException w:name="No Spacing" w:uiPriority="1" w:qFormat="1"/>
     <w:lsdException w:name="Light Shading" w:uiPriority="60"/>

</xml_diff>

<commit_message>
[fix] thêm trường đơn vị tổ chức
</commit_message>
<xml_diff>
--- a/MANAGER/Word_Template/ConferenceSponsor/RequestForm.docx
+++ b/MANAGER/Word_Template/ConferenceSponsor/RequestForm.docx
@@ -527,7 +527,7 @@
           </w:tcPr>
           <w:p>
             <w:r>
-              <w:t>@QsUniversity</w:t>
+              <w:t>@Unit</w:t>
             </w:r>
           </w:p>
         </w:tc>
@@ -645,6 +645,12 @@
           <w:p>
             <w:r>
               <w:t>@KeynoteSpeaker</w:t>
+            </w:r>
+            <w:r>
+              <w:t xml:space="preserve"> thuộc trường đại học </w:t>
+            </w:r>
+            <w:r>
+              <w:t>@QsUniversity</w:t>
             </w:r>
           </w:p>
         </w:tc>

</xml_diff>

<commit_message>
[fix] thêm trường đơn vị tổ chức (#859)
</commit_message>
<xml_diff>
--- a/MANAGER/Word_Template/ConferenceSponsor/RequestForm.docx
+++ b/MANAGER/Word_Template/ConferenceSponsor/RequestForm.docx
@@ -527,7 +527,7 @@
           </w:tcPr>
           <w:p>
             <w:r>
-              <w:t>@QsUniversity</w:t>
+              <w:t>@Unit</w:t>
             </w:r>
           </w:p>
         </w:tc>
@@ -645,6 +645,12 @@
           <w:p>
             <w:r>
               <w:t>@KeynoteSpeaker</w:t>
+            </w:r>
+            <w:r>
+              <w:t xml:space="preserve"> thuộc trường đại học </w:t>
+            </w:r>
+            <w:r>
+              <w:t>@QsUniversity</w:t>
             </w:r>
           </w:p>
         </w:tc>

</xml_diff>